<commit_message>
add outro, small changes
</commit_message>
<xml_diff>
--- a/assets/wordFiles/XPathTemplateBlue.docx
+++ b/assets/wordFiles/XPathTemplateBlue.docx
@@ -9,19 +9,47 @@
           <w:lang w:val="en-US"/>
         </w:rPr>
       </w:pPr>
-      <w:bookmarkStart w:id="0" w:name="_GoBack"/>
-      <w:bookmarkEnd w:id="0"/>
       <w:r>
         <w:rPr>
           <w:lang w:val="en-US"/>
         </w:rPr>
-        <w:t>Here our Content will be p</w:t>
+        <w:t>Our</w:t>
       </w:r>
       <w:r>
         <w:rPr>
           <w:lang w:val="en-US"/>
         </w:rPr>
-        <w:t>laced:</w:t>
+        <w:t xml:space="preserve"> </w:t>
+      </w:r>
+      <w:r>
+        <w:rPr>
+          <w:lang w:val="en-US"/>
+        </w:rPr>
+        <w:t>c</w:t>
+      </w:r>
+      <w:r>
+        <w:rPr>
+          <w:lang w:val="en-US"/>
+        </w:rPr>
+        <w:t>ontent will be p</w:t>
+      </w:r>
+      <w:r>
+        <w:rPr>
+          <w:lang w:val="en-US"/>
+        </w:rPr>
+        <w:t>laced</w:t>
+      </w:r>
+      <w:r>
+        <w:rPr>
+          <w:lang w:val="en-US"/>
+        </w:rPr>
+        <w:t xml:space="preserve"> here</w:t>
+      </w:r>
+      <w:r>
+        <w:rPr>
+          <w:lang w:val="en-US"/>
+        </w:rPr>
+        <w:t>:</w:t>
       </w:r>
     </w:p>
     <w:p>
@@ -62,7 +90,21 @@
         <w:rPr>
           <w:lang w:val="en-US"/>
         </w:rPr>
-        <w:t>And this is just some extra Text.</w:t>
+        <w:t xml:space="preserve">And this is just some extra </w:t>
+      </w:r>
+      <w:r>
+        <w:rPr>
+          <w:lang w:val="en-US"/>
+        </w:rPr>
+        <w:t>t</w:t>
+      </w:r>
+      <w:bookmarkStart w:id="0" w:name="_GoBack"/>
+      <w:bookmarkEnd w:id="0"/>
+      <w:r>
+        <w:rPr>
+          <w:lang w:val="en-US"/>
+        </w:rPr>
+        <w:t>ext.</w:t>
       </w:r>
     </w:p>
     <w:p>

</xml_diff>